<commit_message>
Se agrego estado de cuenta a cliente
</commit_message>
<xml_diff>
--- a/Documentacion/Casos de Uso Expandidos.docx
+++ b/Documentacion/Casos de Uso Expandidos.docx
@@ -2056,72 +2056,6 @@
           <w:szCs w:val="28"/>
           <w:lang w:val="es-MX"/>
         </w:rPr>
-      </w:r>
-    </w:p>
-    <w:p>
-      <w:pPr>
-        <w:pStyle w:val="Normal"/>
-        <w:rPr>
-          <w:b/>
-          <w:b/>
-          <w:bCs/>
-          <w:sz w:val="28"/>
-          <w:szCs w:val="28"/>
-          <w:lang w:val="es-MX"/>
-        </w:rPr>
-      </w:pPr>
-      <w:r>
-        <w:rPr>
-          <w:b/>
-          <w:bCs/>
-          <w:sz w:val="28"/>
-          <w:szCs w:val="28"/>
-          <w:lang w:val="es-MX"/>
-        </w:rPr>
-      </w:r>
-    </w:p>
-    <w:p>
-      <w:pPr>
-        <w:pStyle w:val="Normal"/>
-        <w:rPr>
-          <w:b/>
-          <w:b/>
-          <w:bCs/>
-          <w:sz w:val="28"/>
-          <w:szCs w:val="28"/>
-          <w:lang w:val="es-MX"/>
-        </w:rPr>
-      </w:pPr>
-      <w:r>
-        <w:rPr>
-          <w:b/>
-          <w:bCs/>
-          <w:sz w:val="28"/>
-          <w:szCs w:val="28"/>
-          <w:lang w:val="es-MX"/>
-        </w:rPr>
-      </w:r>
-    </w:p>
-    <w:p>
-      <w:pPr>
-        <w:pStyle w:val="Normal"/>
-        <w:rPr>
-          <w:b/>
-          <w:b/>
-          <w:bCs/>
-          <w:sz w:val="28"/>
-          <w:szCs w:val="28"/>
-          <w:lang w:val="es-MX"/>
-        </w:rPr>
-      </w:pPr>
-      <w:r>
-        <w:rPr>
-          <w:b/>
-          <w:bCs/>
-          <w:sz w:val="28"/>
-          <w:szCs w:val="28"/>
-          <w:lang w:val="es-MX"/>
-        </w:rPr>
         <w:t>Gerente:</w:t>
       </w:r>
     </w:p>
@@ -3061,15 +2995,7 @@
                 <w:szCs w:val="24"/>
                 <w:lang w:val="es-MX"/>
               </w:rPr>
-              <w:t>10.</w:t>
-            </w:r>
-            <w:r>
-              <w:rPr>
-                <w:sz w:val="24"/>
-                <w:szCs w:val="24"/>
-                <w:lang w:val="es-MX"/>
-              </w:rPr>
-              <w:t>El sistema crea la cuenta, le indica el numero de la cuenta creada y muestra mensaje de exito.</w:t>
+              <w:t>10.El sistema crea la cuenta, le indica el numero de la cuenta creada y muestra mensaje de exito.</w:t>
             </w:r>
           </w:p>
         </w:tc>
@@ -3172,7 +3098,11 @@
         </w:rPr>
       </w:pPr>
       <w:r>
-        <w:rPr/>
+        <w:rPr>
+          <w:sz w:val="28"/>
+          <w:szCs w:val="28"/>
+          <w:lang w:val="es-MX"/>
+        </w:rPr>
       </w:r>
     </w:p>
     <w:p>
@@ -3193,6 +3123,10 @@
       </w:pPr>
       <w:r>
         <w:rPr>
+          <w:b/>
+          <w:bCs/>
+          <w:sz w:val="28"/>
+          <w:szCs w:val="28"/>
           <w:lang w:val="es-MX"/>
         </w:rPr>
       </w:r>
@@ -3214,7 +3148,7 @@
       </w:tblPr>
       <w:tblGrid>
         <w:gridCol w:w="1838"/>
-        <w:gridCol w:w="7304"/>
+        <w:gridCol w:w="7303"/>
       </w:tblGrid>
       <w:tr>
         <w:trPr>
@@ -3252,7 +3186,7 @@
         </w:tc>
         <w:tc>
           <w:tcPr>
-            <w:tcW w:w="7304" w:type="dxa"/>
+            <w:tcW w:w="7303" w:type="dxa"/>
             <w:tcBorders/>
           </w:tcPr>
           <w:p>
@@ -3312,7 +3246,7 @@
         </w:tc>
         <w:tc>
           <w:tcPr>
-            <w:tcW w:w="7304" w:type="dxa"/>
+            <w:tcW w:w="7303" w:type="dxa"/>
             <w:tcBorders/>
           </w:tcPr>
           <w:p>
@@ -3372,7 +3306,7 @@
         </w:tc>
         <w:tc>
           <w:tcPr>
-            <w:tcW w:w="7304" w:type="dxa"/>
+            <w:tcW w:w="7303" w:type="dxa"/>
             <w:tcBorders/>
           </w:tcPr>
           <w:p>
@@ -3432,7 +3366,7 @@
         </w:tc>
         <w:tc>
           <w:tcPr>
-            <w:tcW w:w="7304" w:type="dxa"/>
+            <w:tcW w:w="7303" w:type="dxa"/>
             <w:tcBorders/>
           </w:tcPr>
           <w:p>
@@ -3492,7 +3426,7 @@
         </w:tc>
         <w:tc>
           <w:tcPr>
-            <w:tcW w:w="7304" w:type="dxa"/>
+            <w:tcW w:w="7303" w:type="dxa"/>
             <w:tcBorders/>
           </w:tcPr>
           <w:p>
@@ -3552,7 +3486,7 @@
         </w:tc>
         <w:tc>
           <w:tcPr>
-            <w:tcW w:w="7304" w:type="dxa"/>
+            <w:tcW w:w="7303" w:type="dxa"/>
             <w:tcBorders/>
           </w:tcPr>
           <w:p>
@@ -3612,7 +3546,7 @@
         </w:tc>
         <w:tc>
           <w:tcPr>
-            <w:tcW w:w="7304" w:type="dxa"/>
+            <w:tcW w:w="7303" w:type="dxa"/>
             <w:tcBorders/>
           </w:tcPr>
           <w:p>
@@ -3855,21 +3789,7 @@
                 <w:sz w:val="24"/>
                 <w:szCs w:val="24"/>
               </w:rPr>
-              <w:t xml:space="preserve">ña, </w:t>
-            </w:r>
-            <w:r>
-              <w:rPr>
-                <w:sz w:val="24"/>
-                <w:szCs w:val="24"/>
-              </w:rPr>
-              <w:t>el monto con el que abrirá su cuenta</w:t>
-            </w:r>
-            <w:r>
-              <w:rPr>
-                <w:sz w:val="24"/>
-                <w:szCs w:val="24"/>
-              </w:rPr>
-              <w:t xml:space="preserve"> y un botón de crear.</w:t>
+              <w:t>ña, el monto con el que abrirá su cuenta y un botón de crear.</w:t>
             </w:r>
           </w:p>
         </w:tc>
@@ -4048,23 +3968,7 @@
                 <w:szCs w:val="24"/>
                 <w:lang w:val="es-MX"/>
               </w:rPr>
-              <w:t xml:space="preserve">El sistema registra al cliente, le muestra el código del cliente nuevo, </w:t>
-            </w:r>
-            <w:r>
-              <w:rPr>
-                <w:sz w:val="24"/>
-                <w:szCs w:val="24"/>
-                <w:lang w:val="es-MX"/>
-              </w:rPr>
-              <w:t xml:space="preserve">su cuenta </w:t>
-            </w:r>
-            <w:r>
-              <w:rPr>
-                <w:sz w:val="24"/>
-                <w:szCs w:val="24"/>
-                <w:lang w:val="es-MX"/>
-              </w:rPr>
-              <w:t xml:space="preserve"> y mensaje de éxito.</w:t>
+              <w:t>El sistema registra al cliente, le muestra el código del cliente nuevo, su cuenta  y mensaje de éxito.</w:t>
             </w:r>
           </w:p>
         </w:tc>
@@ -4193,7 +4097,7 @@
       </w:tblPr>
       <w:tblGrid>
         <w:gridCol w:w="1838"/>
-        <w:gridCol w:w="7400"/>
+        <w:gridCol w:w="7399"/>
       </w:tblGrid>
       <w:tr>
         <w:trPr>
@@ -4231,7 +4135,7 @@
         </w:tc>
         <w:tc>
           <w:tcPr>
-            <w:tcW w:w="7400" w:type="dxa"/>
+            <w:tcW w:w="7399" w:type="dxa"/>
             <w:tcBorders/>
           </w:tcPr>
           <w:p>
@@ -4291,7 +4195,7 @@
         </w:tc>
         <w:tc>
           <w:tcPr>
-            <w:tcW w:w="7400" w:type="dxa"/>
+            <w:tcW w:w="7399" w:type="dxa"/>
             <w:tcBorders/>
           </w:tcPr>
           <w:p>
@@ -4351,7 +4255,7 @@
         </w:tc>
         <w:tc>
           <w:tcPr>
-            <w:tcW w:w="7400" w:type="dxa"/>
+            <w:tcW w:w="7399" w:type="dxa"/>
             <w:tcBorders/>
           </w:tcPr>
           <w:p>
@@ -4411,7 +4315,7 @@
         </w:tc>
         <w:tc>
           <w:tcPr>
-            <w:tcW w:w="7400" w:type="dxa"/>
+            <w:tcW w:w="7399" w:type="dxa"/>
             <w:tcBorders/>
           </w:tcPr>
           <w:p>
@@ -4471,7 +4375,7 @@
         </w:tc>
         <w:tc>
           <w:tcPr>
-            <w:tcW w:w="7400" w:type="dxa"/>
+            <w:tcW w:w="7399" w:type="dxa"/>
             <w:tcBorders/>
           </w:tcPr>
           <w:p>
@@ -4531,7 +4435,7 @@
         </w:tc>
         <w:tc>
           <w:tcPr>
-            <w:tcW w:w="7400" w:type="dxa"/>
+            <w:tcW w:w="7399" w:type="dxa"/>
             <w:tcBorders/>
           </w:tcPr>
           <w:p>
@@ -4591,7 +4495,7 @@
         </w:tc>
         <w:tc>
           <w:tcPr>
-            <w:tcW w:w="7400" w:type="dxa"/>
+            <w:tcW w:w="7399" w:type="dxa"/>
             <w:tcBorders/>
           </w:tcPr>
           <w:p>
@@ -4968,6 +4872,19 @@
         </w:tc>
       </w:tr>
     </w:tbl>
+    <w:p>
+      <w:pPr>
+        <w:pStyle w:val="Normal"/>
+        <w:rPr>
+          <w:lang w:val="es-MX"/>
+        </w:rPr>
+      </w:pPr>
+      <w:r>
+        <w:rPr>
+          <w:lang w:val="es-MX"/>
+        </w:rPr>
+      </w:r>
+    </w:p>
     <w:p>
       <w:pPr>
         <w:pStyle w:val="Normal"/>
@@ -5315,7 +5232,26 @@
                 <w:szCs w:val="24"/>
                 <w:lang w:val="es-MX"/>
               </w:rPr>
-              <w:t>Registrar un cajero nuevo.</w:t>
+              <w:t xml:space="preserve">Registrar un </w:t>
+            </w:r>
+            <w:r>
+              <w:rPr>
+                <w:rFonts w:eastAsia="Calibri" w:cs="" w:cstheme="minorBidi" w:eastAsiaTheme="minorHAnsi"/>
+                <w:color w:val="auto"/>
+                <w:kern w:val="0"/>
+                <w:sz w:val="24"/>
+                <w:szCs w:val="24"/>
+                <w:lang w:val="es-MX" w:eastAsia="en-US" w:bidi="ar-SA"/>
+              </w:rPr>
+              <w:t>gerente</w:t>
+            </w:r>
+            <w:r>
+              <w:rPr>
+                <w:sz w:val="24"/>
+                <w:szCs w:val="24"/>
+                <w:lang w:val="es-MX"/>
+              </w:rPr>
+              <w:t xml:space="preserve"> nuevo.</w:t>
             </w:r>
           </w:p>
         </w:tc>
@@ -8007,8 +7943,9 @@
                 <w:numId w:val="0"/>
               </w:numPr>
               <w:spacing w:lineRule="auto" w:line="240" w:before="0" w:after="0"/>
-              <w:ind w:left="5040" w:hanging="0"/>
+              <w:ind w:hanging="0"/>
               <w:contextualSpacing/>
+              <w:jc w:val="left"/>
               <w:rPr>
                 <w:sz w:val="24"/>
                 <w:szCs w:val="24"/>
@@ -8029,15 +7966,15 @@
                 <w:szCs w:val="24"/>
                 <w:lang w:val="es-MX"/>
               </w:rPr>
-              <w:t xml:space="preserve">10. </w:t>
-            </w:r>
-            <w:r>
-              <w:rPr>
-                <w:sz w:val="24"/>
-                <w:szCs w:val="24"/>
-                <w:lang w:val="es-MX"/>
-              </w:rPr>
-              <w:t>Se actualiza la información del cajero, se registra cambio en el historial y se muestra mensaje de éxito.</w:t>
+              <w:t>10. Se actualiza la información del cajero, se registra cambio en el historial y se muestra mensaje de é</w:t>
+            </w:r>
+            <w:r>
+              <w:rPr>
+                <w:sz w:val="24"/>
+                <w:szCs w:val="24"/>
+                <w:lang w:val="es-MX"/>
+              </w:rPr>
+              <w:t>xito.</w:t>
             </w:r>
           </w:p>
         </w:tc>
@@ -11397,15 +11334,7 @@
                 <w:szCs w:val="24"/>
                 <w:lang w:val="es-MX"/>
               </w:rPr>
-              <w:t>Se le muestra una tabla con los clientes</w:t>
-            </w:r>
-            <w:r>
-              <w:rPr>
-                <w:sz w:val="24"/>
-                <w:szCs w:val="24"/>
-                <w:lang w:val="es-MX"/>
-              </w:rPr>
-              <w:t xml:space="preserve"> que cumplen con la condición de limite y un botón de exportar.</w:t>
+              <w:t>Se le muestra una tabla con los clientes que cumplen con la condición de limite y un botón de exportar.</w:t>
             </w:r>
           </w:p>
           <w:p>
@@ -15053,6 +14982,19 @@
     </w:p>
     <w:p>
       <w:pPr>
+        <w:pStyle w:val="Normal"/>
+        <w:rPr>
+          <w:lang w:val="es-MX"/>
+        </w:rPr>
+      </w:pPr>
+      <w:r>
+        <w:rPr>
+          <w:lang w:val="es-MX"/>
+        </w:rPr>
+      </w:r>
+    </w:p>
+    <w:p>
+      <w:pPr>
         <w:pStyle w:val="ListParagraph"/>
         <w:numPr>
           <w:ilvl w:val="0"/>
@@ -16720,32 +16662,7 @@
         </w:rPr>
       </w:pPr>
       <w:r>
-        <w:rPr>
-          <w:b/>
-          <w:bCs/>
-          <w:sz w:val="24"/>
-          <w:szCs w:val="24"/>
-          <w:lang w:val="es-MX"/>
-        </w:rPr>
-        <w:t>Escenarios alternos:</w:t>
-      </w:r>
-    </w:p>
-    <w:p>
-      <w:pPr>
-        <w:pStyle w:val="ListParagraph"/>
-        <w:numPr>
-          <w:ilvl w:val="0"/>
-          <w:numId w:val="5"/>
-        </w:numPr>
-        <w:rPr>
-          <w:lang w:val="es-MX"/>
-        </w:rPr>
-      </w:pPr>
-      <w:r>
-        <w:rPr>
-          <w:lang w:val="es-MX"/>
-        </w:rPr>
-        <w:t>Línea 3: Si hay algún error en el archivo de entrada lo mostrara.</w:t>
+        <w:rPr/>
       </w:r>
     </w:p>
     <w:p>
@@ -19481,71 +19398,6 @@
     <w:p>
       <w:pPr>
         <w:pStyle w:val="ListParagraph"/>
-        <w:rPr>
-          <w:lang w:val="es-MX"/>
-        </w:rPr>
-      </w:pPr>
-      <w:r>
-        <w:rPr>
-          <w:lang w:val="es-MX"/>
-        </w:rPr>
-      </w:r>
-    </w:p>
-    <w:p>
-      <w:pPr>
-        <w:pStyle w:val="Normal"/>
-        <w:rPr>
-          <w:lang w:val="es-MX"/>
-        </w:rPr>
-      </w:pPr>
-      <w:r>
-        <w:rPr>
-          <w:lang w:val="es-MX"/>
-        </w:rPr>
-      </w:r>
-    </w:p>
-    <w:p>
-      <w:pPr>
-        <w:pStyle w:val="Normal"/>
-        <w:rPr>
-          <w:lang w:val="es-MX"/>
-        </w:rPr>
-      </w:pPr>
-      <w:r>
-        <w:rPr>
-          <w:lang w:val="es-MX"/>
-        </w:rPr>
-      </w:r>
-    </w:p>
-    <w:p>
-      <w:pPr>
-        <w:pStyle w:val="Normal"/>
-        <w:rPr>
-          <w:lang w:val="es-MX"/>
-        </w:rPr>
-      </w:pPr>
-      <w:r>
-        <w:rPr>
-          <w:lang w:val="es-MX"/>
-        </w:rPr>
-      </w:r>
-    </w:p>
-    <w:p>
-      <w:pPr>
-        <w:pStyle w:val="Normal"/>
-        <w:rPr>
-          <w:lang w:val="es-MX"/>
-        </w:rPr>
-      </w:pPr>
-      <w:r>
-        <w:rPr>
-          <w:lang w:val="es-MX"/>
-        </w:rPr>
-      </w:r>
-    </w:p>
-    <w:p>
-      <w:pPr>
-        <w:pStyle w:val="ListParagraph"/>
         <w:numPr>
           <w:ilvl w:val="0"/>
           <w:numId w:val="22"/>
@@ -19823,7 +19675,26 @@
                 <w:szCs w:val="24"/>
                 <w:lang w:val="es-MX"/>
               </w:rPr>
-              <w:t>Poder aceptar las solicitudes de asociación que recibe el cliente.</w:t>
+              <w:t xml:space="preserve">Poder </w:t>
+            </w:r>
+            <w:r>
+              <w:rPr>
+                <w:rFonts w:eastAsia="Calibri" w:cs="" w:cstheme="minorBidi" w:eastAsiaTheme="minorHAnsi"/>
+                <w:color w:val="auto"/>
+                <w:kern w:val="0"/>
+                <w:sz w:val="24"/>
+                <w:szCs w:val="24"/>
+                <w:lang w:val="es-MX" w:eastAsia="en-US" w:bidi="ar-SA"/>
+              </w:rPr>
+              <w:t>rechazar</w:t>
+            </w:r>
+            <w:r>
+              <w:rPr>
+                <w:sz w:val="24"/>
+                <w:szCs w:val="24"/>
+                <w:lang w:val="es-MX"/>
+              </w:rPr>
+              <w:t xml:space="preserve"> las solicitudes de asociación que recibe el cliente.</w:t>
             </w:r>
           </w:p>
         </w:tc>
@@ -20302,84 +20173,6 @@
           <w:lang w:val="es-MX"/>
         </w:rPr>
         <w:t>Línea 2: Si presiona botón de aceptar se ejecuta caso de uso CU003C.</w:t>
-      </w:r>
-    </w:p>
-    <w:p>
-      <w:pPr>
-        <w:pStyle w:val="Normal"/>
-        <w:rPr>
-          <w:lang w:val="es-MX"/>
-        </w:rPr>
-      </w:pPr>
-      <w:r>
-        <w:rPr>
-          <w:lang w:val="es-MX"/>
-        </w:rPr>
-      </w:r>
-    </w:p>
-    <w:p>
-      <w:pPr>
-        <w:pStyle w:val="Normal"/>
-        <w:rPr>
-          <w:lang w:val="es-MX"/>
-        </w:rPr>
-      </w:pPr>
-      <w:r>
-        <w:rPr>
-          <w:lang w:val="es-MX"/>
-        </w:rPr>
-      </w:r>
-    </w:p>
-    <w:p>
-      <w:pPr>
-        <w:pStyle w:val="Normal"/>
-        <w:rPr>
-          <w:lang w:val="es-MX"/>
-        </w:rPr>
-      </w:pPr>
-      <w:r>
-        <w:rPr>
-          <w:lang w:val="es-MX"/>
-        </w:rPr>
-      </w:r>
-    </w:p>
-    <w:p>
-      <w:pPr>
-        <w:pStyle w:val="Normal"/>
-        <w:rPr>
-          <w:lang w:val="es-MX"/>
-        </w:rPr>
-      </w:pPr>
-      <w:r>
-        <w:rPr>
-          <w:lang w:val="es-MX"/>
-        </w:rPr>
-      </w:r>
-    </w:p>
-    <w:p>
-      <w:pPr>
-        <w:pStyle w:val="Normal"/>
-        <w:rPr>
-          <w:lang w:val="es-MX"/>
-        </w:rPr>
-      </w:pPr>
-      <w:r>
-        <w:rPr>
-          <w:lang w:val="es-MX"/>
-        </w:rPr>
-      </w:r>
-    </w:p>
-    <w:p>
-      <w:pPr>
-        <w:pStyle w:val="Normal"/>
-        <w:rPr>
-          <w:lang w:val="es-MX"/>
-        </w:rPr>
-      </w:pPr>
-      <w:r>
-        <w:rPr>
-          <w:lang w:val="es-MX"/>
-        </w:rPr>
       </w:r>
     </w:p>
     <w:p>
@@ -20688,7 +20481,15 @@
                 <w:szCs w:val="24"/>
                 <w:lang w:val="es-MX"/>
               </w:rPr>
-              <w:t>Poder aceptar las solicitudes de asociación que recibe el cliente.</w:t>
+              <w:t>Poder</w:t>
+            </w:r>
+            <w:r>
+              <w:rPr>
+                <w:sz w:val="24"/>
+                <w:szCs w:val="24"/>
+                <w:lang w:val="es-MX"/>
+              </w:rPr>
+              <w:t xml:space="preserve"> visualizar las transacciones y el monto actual de una cuenta.</w:t>
             </w:r>
           </w:p>
         </w:tc>
@@ -21098,72 +20899,6 @@
         </w:tc>
       </w:tr>
     </w:tbl>
-    <w:p>
-      <w:pPr>
-        <w:pStyle w:val="Normal"/>
-        <w:rPr>
-          <w:b/>
-          <w:b/>
-          <w:bCs/>
-          <w:sz w:val="24"/>
-          <w:szCs w:val="24"/>
-          <w:lang w:val="es-MX"/>
-        </w:rPr>
-      </w:pPr>
-      <w:r>
-        <w:rPr>
-          <w:b/>
-          <w:bCs/>
-          <w:sz w:val="24"/>
-          <w:szCs w:val="24"/>
-          <w:lang w:val="es-MX"/>
-        </w:rPr>
-      </w:r>
-    </w:p>
-    <w:p>
-      <w:pPr>
-        <w:pStyle w:val="Normal"/>
-        <w:rPr>
-          <w:b/>
-          <w:b/>
-          <w:bCs/>
-          <w:sz w:val="24"/>
-          <w:szCs w:val="24"/>
-          <w:lang w:val="es-MX"/>
-        </w:rPr>
-      </w:pPr>
-      <w:r>
-        <w:rPr>
-          <w:b/>
-          <w:bCs/>
-          <w:sz w:val="24"/>
-          <w:szCs w:val="24"/>
-          <w:lang w:val="es-MX"/>
-        </w:rPr>
-      </w:r>
-    </w:p>
-    <w:p>
-      <w:pPr>
-        <w:pStyle w:val="Normal"/>
-        <w:rPr>
-          <w:b/>
-          <w:b/>
-          <w:bCs/>
-          <w:sz w:val="24"/>
-          <w:szCs w:val="24"/>
-          <w:lang w:val="es-MX"/>
-        </w:rPr>
-      </w:pPr>
-      <w:r>
-        <w:rPr>
-          <w:b/>
-          <w:bCs/>
-          <w:sz w:val="24"/>
-          <w:szCs w:val="24"/>
-          <w:lang w:val="es-MX"/>
-        </w:rPr>
-      </w:r>
-    </w:p>
     <w:p>
       <w:pPr>
         <w:pStyle w:val="Normal"/>
@@ -22294,32 +22029,6 @@
     </w:p>
     <w:p>
       <w:pPr>
-        <w:pStyle w:val="Normal"/>
-        <w:rPr>
-          <w:lang w:val="es-MX"/>
-        </w:rPr>
-      </w:pPr>
-      <w:r>
-        <w:rPr>
-          <w:lang w:val="es-MX"/>
-        </w:rPr>
-      </w:r>
-    </w:p>
-    <w:p>
-      <w:pPr>
-        <w:pStyle w:val="Normal"/>
-        <w:rPr>
-          <w:lang w:val="es-MX"/>
-        </w:rPr>
-      </w:pPr>
-      <w:r>
-        <w:rPr>
-          <w:lang w:val="es-MX"/>
-        </w:rPr>
-      </w:r>
-    </w:p>
-    <w:p>
-      <w:pPr>
         <w:pStyle w:val="ListParagraph"/>
         <w:numPr>
           <w:ilvl w:val="0"/>
@@ -23200,32 +22909,6 @@
     </w:p>
     <w:p>
       <w:pPr>
-        <w:pStyle w:val="Normal"/>
-        <w:rPr>
-          <w:lang w:val="es-MX"/>
-        </w:rPr>
-      </w:pPr>
-      <w:r>
-        <w:rPr>
-          <w:lang w:val="es-MX"/>
-        </w:rPr>
-      </w:r>
-    </w:p>
-    <w:p>
-      <w:pPr>
-        <w:pStyle w:val="Normal"/>
-        <w:rPr>
-          <w:lang w:val="es-MX"/>
-        </w:rPr>
-      </w:pPr>
-      <w:r>
-        <w:rPr>
-          <w:lang w:val="es-MX"/>
-        </w:rPr>
-      </w:r>
-    </w:p>
-    <w:p>
-      <w:pPr>
         <w:pStyle w:val="ListParagraph"/>
         <w:numPr>
           <w:ilvl w:val="0"/>
@@ -24088,19 +23771,6 @@
     </w:p>
     <w:p>
       <w:pPr>
-        <w:pStyle w:val="Normal"/>
-        <w:rPr>
-          <w:lang w:val="es-MX"/>
-        </w:rPr>
-      </w:pPr>
-      <w:r>
-        <w:rPr>
-          <w:lang w:val="es-MX"/>
-        </w:rPr>
-      </w:r>
-    </w:p>
-    <w:p>
-      <w:pPr>
         <w:pStyle w:val="ListParagraph"/>
         <w:numPr>
           <w:ilvl w:val="0"/>
@@ -24963,19 +24633,6 @@
     </w:p>
     <w:p>
       <w:pPr>
-        <w:pStyle w:val="Normal"/>
-        <w:rPr>
-          <w:lang w:val="es-MX"/>
-        </w:rPr>
-      </w:pPr>
-      <w:r>
-        <w:rPr>
-          <w:lang w:val="es-MX"/>
-        </w:rPr>
-      </w:r>
-    </w:p>
-    <w:p>
-      <w:pPr>
         <w:pStyle w:val="ListParagraph"/>
         <w:numPr>
           <w:ilvl w:val="0"/>
@@ -28908,6 +28565,22 @@
           <w:lang w:val="es-MX"/>
         </w:rPr>
         <w:t>Línea 1: Si el cajero no ha realizado ninguna transacción durante el día se mostrará la tabla vacía.</w:t>
+      </w:r>
+    </w:p>
+    <w:p>
+      <w:pPr>
+        <w:pStyle w:val="ListParagraph"/>
+        <w:numPr>
+          <w:ilvl w:val="0"/>
+          <w:numId w:val="0"/>
+        </w:numPr>
+        <w:ind w:left="1440" w:hanging="0"/>
+        <w:rPr>
+          <w:lang w:val="es-MX"/>
+        </w:rPr>
+      </w:pPr>
+      <w:r>
+        <w:rPr/>
       </w:r>
     </w:p>
     <w:p>
@@ -34247,7 +33920,6 @@
     <w:rPrDefault>
       <w:rPr>
         <w:rFonts w:ascii="Calibri" w:hAnsi="Calibri" w:eastAsia="Calibri" w:cs="" w:asciiTheme="minorHAnsi" w:cstheme="minorBidi" w:eastAsiaTheme="minorHAnsi" w:hAnsiTheme="minorHAnsi"/>
-        <w:sz w:val="22"/>
         <w:szCs w:val="22"/>
         <w:lang w:val="es-GT" w:eastAsia="en-US" w:bidi="ar-SA"/>
       </w:rPr>
@@ -34642,6 +34314,7 @@
     <w:rsid w:val="00dd207f"/>
     <w:pPr>
       <w:widowControl/>
+      <w:suppressAutoHyphens w:val="true"/>
       <w:bidi w:val="0"/>
       <w:spacing w:lineRule="auto" w:line="259" w:before="0" w:after="160"/>
       <w:jc w:val="left"/>

</xml_diff>